<commit_message>
Cleaned up the 'how to' doc
</commit_message>
<xml_diff>
--- a/instructions.docx
+++ b/instructions.docx
@@ -18,7 +18,7 @@
           <w:sz w:val="22"/>
           <w:szCs w:val="22"/>
         </w:rPr>
-        <w:t xml:space="preserve">Step </w:t>
+        <w:t>Mak</w:t>
       </w:r>
       <w:r>
         <w:rPr>
@@ -27,7 +27,7 @@
           <w:sz w:val="22"/>
           <w:szCs w:val="22"/>
         </w:rPr>
-        <w:t>1</w:t>
+        <w:t>ing index.html c</w:t>
       </w:r>
       <w:r>
         <w:rPr>
@@ -36,7 +36,7 @@
           <w:sz w:val="22"/>
           <w:szCs w:val="22"/>
         </w:rPr>
-        <w:t xml:space="preserve">: Make Your Changes </w:t>
+        <w:t xml:space="preserve">hanges </w:t>
       </w:r>
     </w:p>
     <w:p>
@@ -146,6 +146,89 @@
     </w:p>
     <w:p>
       <w:pPr>
+        <w:ind w:left="-5"/>
+        <w:rPr>
+          <w:sz w:val="22"/>
+          <w:szCs w:val="22"/>
+        </w:rPr>
+      </w:pPr>
+      <w:r>
+        <w:rPr>
+          <w:sz w:val="22"/>
+          <w:szCs w:val="22"/>
+        </w:rPr>
+        <w:t xml:space="preserve">Once you’ve finished editing, save the file using </w:t>
+      </w:r>
+      <w:proofErr w:type="gramStart"/>
+      <w:r>
+        <w:rPr>
+          <w:sz w:val="22"/>
+          <w:szCs w:val="22"/>
+        </w:rPr>
+        <w:t xml:space="preserve">( </w:t>
+      </w:r>
+      <w:r>
+        <w:rPr>
+          <w:color w:val="FF0000"/>
+          <w:sz w:val="22"/>
+          <w:szCs w:val="22"/>
+        </w:rPr>
+        <w:t>CMD</w:t>
+      </w:r>
+      <w:proofErr w:type="gramEnd"/>
+      <w:r>
+        <w:rPr>
+          <w:color w:val="FF0000"/>
+          <w:sz w:val="22"/>
+          <w:szCs w:val="22"/>
+        </w:rPr>
+        <w:t xml:space="preserve"> + </w:t>
+      </w:r>
+      <w:proofErr w:type="gramStart"/>
+      <w:r>
+        <w:rPr>
+          <w:color w:val="FF0000"/>
+          <w:sz w:val="22"/>
+          <w:szCs w:val="22"/>
+        </w:rPr>
+        <w:t>S</w:t>
+      </w:r>
+      <w:r>
+        <w:rPr>
+          <w:sz w:val="22"/>
+          <w:szCs w:val="22"/>
+        </w:rPr>
+        <w:t xml:space="preserve"> )</w:t>
+      </w:r>
+      <w:proofErr w:type="gramEnd"/>
+      <w:r>
+        <w:rPr>
+          <w:sz w:val="22"/>
+          <w:szCs w:val="22"/>
+        </w:rPr>
+        <w:t xml:space="preserve"> </w:t>
+      </w:r>
+    </w:p>
+    <w:p>
+      <w:pPr>
+        <w:spacing w:after="38" w:line="259" w:lineRule="auto"/>
+        <w:ind w:left="0" w:firstLine="0"/>
+        <w:rPr>
+          <w:sz w:val="22"/>
+          <w:szCs w:val="22"/>
+        </w:rPr>
+      </w:pPr>
+      <w:r>
+        <w:rPr>
+          <w:color w:val="000000"/>
+          <w:sz w:val="22"/>
+          <w:szCs w:val="22"/>
+        </w:rPr>
+        <w:t xml:space="preserve"> </w:t>
+      </w:r>
+    </w:p>
+    <w:p>
+      <w:pPr>
         <w:spacing w:after="21" w:line="259" w:lineRule="auto"/>
         <w:ind w:left="-5"/>
         <w:rPr>
@@ -160,8 +243,175 @@
           <w:sz w:val="22"/>
           <w:szCs w:val="22"/>
         </w:rPr>
-        <w:t xml:space="preserve">Step </w:t>
-      </w:r>
+        <w:t>Launching Terminal</w:t>
+      </w:r>
+    </w:p>
+    <w:p>
+      <w:pPr>
+        <w:ind w:left="-5"/>
+        <w:rPr>
+          <w:sz w:val="22"/>
+          <w:szCs w:val="22"/>
+        </w:rPr>
+      </w:pPr>
+      <w:r>
+        <w:rPr>
+          <w:sz w:val="22"/>
+          <w:szCs w:val="22"/>
+        </w:rPr>
+        <w:t>-</w:t>
+      </w:r>
+      <w:r>
+        <w:rPr>
+          <w:color w:val="FF0000"/>
+          <w:sz w:val="22"/>
+          <w:szCs w:val="22"/>
+        </w:rPr>
+        <w:t>Open Finder</w:t>
+      </w:r>
+      <w:r>
+        <w:rPr>
+          <w:sz w:val="22"/>
+          <w:szCs w:val="22"/>
+        </w:rPr>
+        <w:t xml:space="preserve">. </w:t>
+      </w:r>
+    </w:p>
+    <w:p>
+      <w:pPr>
+        <w:ind w:left="-5"/>
+        <w:rPr>
+          <w:sz w:val="22"/>
+          <w:szCs w:val="22"/>
+        </w:rPr>
+      </w:pPr>
+      <w:r>
+        <w:rPr>
+          <w:sz w:val="22"/>
+          <w:szCs w:val="22"/>
+        </w:rPr>
+        <w:t xml:space="preserve">-Go to the </w:t>
+      </w:r>
+      <w:r>
+        <w:rPr>
+          <w:color w:val="FF0000"/>
+          <w:sz w:val="22"/>
+          <w:szCs w:val="22"/>
+        </w:rPr>
+        <w:t xml:space="preserve">EOS folder </w:t>
+      </w:r>
+      <w:r>
+        <w:rPr>
+          <w:sz w:val="22"/>
+          <w:szCs w:val="22"/>
+        </w:rPr>
+        <w:t xml:space="preserve">(this is the main folder we set up together). </w:t>
+      </w:r>
+    </w:p>
+    <w:p>
+      <w:pPr>
+        <w:ind w:left="-5"/>
+        <w:rPr>
+          <w:sz w:val="22"/>
+          <w:szCs w:val="22"/>
+        </w:rPr>
+      </w:pPr>
+      <w:r>
+        <w:rPr>
+          <w:sz w:val="22"/>
+          <w:szCs w:val="22"/>
+        </w:rPr>
+        <w:t>-</w:t>
+      </w:r>
+      <w:r>
+        <w:rPr>
+          <w:color w:val="FF0000"/>
+          <w:sz w:val="22"/>
+          <w:szCs w:val="22"/>
+        </w:rPr>
+        <w:t xml:space="preserve">Right-click </w:t>
+      </w:r>
+      <w:r>
+        <w:rPr>
+          <w:sz w:val="22"/>
+          <w:szCs w:val="22"/>
+        </w:rPr>
+        <w:t xml:space="preserve">(or long tap) on </w:t>
+      </w:r>
+      <w:r>
+        <w:rPr>
+          <w:color w:val="FF0000"/>
+          <w:sz w:val="22"/>
+          <w:szCs w:val="22"/>
+        </w:rPr>
+        <w:t>the EOS folder</w:t>
+      </w:r>
+      <w:r>
+        <w:rPr>
+          <w:sz w:val="22"/>
+          <w:szCs w:val="22"/>
+        </w:rPr>
+        <w:t xml:space="preserve">. </w:t>
+      </w:r>
+    </w:p>
+    <w:p>
+      <w:pPr>
+        <w:ind w:left="-5"/>
+        <w:rPr>
+          <w:sz w:val="22"/>
+          <w:szCs w:val="22"/>
+        </w:rPr>
+      </w:pPr>
+      <w:r>
+        <w:rPr>
+          <w:sz w:val="22"/>
+          <w:szCs w:val="22"/>
+        </w:rPr>
+        <w:t>-Hover over Services, then click on "</w:t>
+      </w:r>
+      <w:r>
+        <w:rPr>
+          <w:color w:val="FF0000"/>
+          <w:sz w:val="22"/>
+          <w:szCs w:val="22"/>
+        </w:rPr>
+        <w:t>New Terminal at Folder</w:t>
+      </w:r>
+      <w:r>
+        <w:rPr>
+          <w:sz w:val="22"/>
+          <w:szCs w:val="22"/>
+        </w:rPr>
+        <w:t xml:space="preserve">". </w:t>
+      </w:r>
+    </w:p>
+    <w:p>
+      <w:pPr>
+        <w:spacing w:after="38" w:line="259" w:lineRule="auto"/>
+        <w:ind w:left="0" w:firstLine="0"/>
+        <w:rPr>
+          <w:sz w:val="22"/>
+          <w:szCs w:val="22"/>
+        </w:rPr>
+      </w:pPr>
+      <w:r>
+        <w:rPr>
+          <w:color w:val="000000"/>
+          <w:sz w:val="22"/>
+          <w:szCs w:val="22"/>
+        </w:rPr>
+        <w:t xml:space="preserve"> </w:t>
+      </w:r>
+    </w:p>
+    <w:p>
+      <w:pPr>
+        <w:spacing w:after="21" w:line="259" w:lineRule="auto"/>
+        <w:ind w:left="-5"/>
+        <w:rPr>
+          <w:sz w:val="22"/>
+          <w:szCs w:val="22"/>
+        </w:rPr>
+      </w:pPr>
       <w:r>
         <w:rPr>
           <w:rFonts w:cs="Arial"/>
@@ -169,7 +419,7 @@
           <w:sz w:val="22"/>
           <w:szCs w:val="22"/>
         </w:rPr>
-        <w:t>3</w:t>
+        <w:t>Uploading changes</w:t>
       </w:r>
       <w:r>
         <w:rPr>
@@ -178,722 +428,142 @@
           <w:sz w:val="22"/>
           <w:szCs w:val="22"/>
         </w:rPr>
-        <w:t xml:space="preserve">: </w:t>
-      </w:r>
-    </w:p>
-    <w:p>
-      <w:pPr>
-        <w:ind w:left="-5"/>
-        <w:rPr>
-          <w:sz w:val="22"/>
-          <w:szCs w:val="22"/>
-        </w:rPr>
-      </w:pPr>
-      <w:r>
-        <w:rPr>
-          <w:sz w:val="22"/>
-          <w:szCs w:val="22"/>
-        </w:rPr>
-        <w:t xml:space="preserve">Once you’ve finished editing, save the files using </w:t>
+        <w:t xml:space="preserve"> </w:t>
+      </w:r>
+    </w:p>
+    <w:p>
+      <w:pPr>
+        <w:ind w:left="-5" w:right="4089"/>
+        <w:rPr>
+          <w:sz w:val="22"/>
+          <w:szCs w:val="22"/>
+        </w:rPr>
+      </w:pPr>
+      <w:r>
+        <w:rPr>
+          <w:sz w:val="22"/>
+          <w:szCs w:val="22"/>
+        </w:rPr>
+        <w:t xml:space="preserve">-In the terminal window that opens, type: </w:t>
+      </w:r>
+      <w:r>
+        <w:rPr>
+          <w:color w:val="FF0000"/>
+          <w:sz w:val="22"/>
+          <w:szCs w:val="22"/>
+        </w:rPr>
+        <w:t>git pull</w:t>
+      </w:r>
+      <w:r>
+        <w:rPr>
+          <w:sz w:val="22"/>
+          <w:szCs w:val="22"/>
+        </w:rPr>
+        <w:t xml:space="preserve"> </w:t>
+      </w:r>
+    </w:p>
+    <w:p>
+      <w:pPr>
+        <w:ind w:left="-5" w:right="5061"/>
+        <w:rPr>
+          <w:sz w:val="22"/>
+          <w:szCs w:val="22"/>
+        </w:rPr>
+      </w:pPr>
+      <w:r>
+        <w:rPr>
+          <w:sz w:val="22"/>
+          <w:szCs w:val="22"/>
+        </w:rPr>
+        <w:t xml:space="preserve">Type: </w:t>
+      </w:r>
+      <w:r>
+        <w:rPr>
+          <w:color w:val="FF0000"/>
+          <w:sz w:val="22"/>
+          <w:szCs w:val="22"/>
+        </w:rPr>
+        <w:t xml:space="preserve">git </w:t>
+      </w:r>
+      <w:r>
+        <w:rPr>
+          <w:color w:val="FF0000"/>
+          <w:sz w:val="22"/>
+          <w:szCs w:val="22"/>
+        </w:rPr>
+        <w:t>status</w:t>
+      </w:r>
+      <w:r>
+        <w:rPr>
+          <w:sz w:val="22"/>
+          <w:szCs w:val="22"/>
+        </w:rPr>
+        <w:t xml:space="preserve"> </w:t>
+      </w:r>
+    </w:p>
+    <w:p>
+      <w:pPr>
+        <w:ind w:left="-5" w:right="5061"/>
+        <w:rPr>
+          <w:sz w:val="22"/>
+          <w:szCs w:val="22"/>
+        </w:rPr>
+      </w:pPr>
+      <w:r>
+        <w:rPr>
+          <w:sz w:val="22"/>
+          <w:szCs w:val="22"/>
+        </w:rPr>
+        <w:t xml:space="preserve">Type: </w:t>
+      </w:r>
+      <w:r>
+        <w:rPr>
+          <w:color w:val="FF0000"/>
+          <w:sz w:val="22"/>
+          <w:szCs w:val="22"/>
+        </w:rPr>
+        <w:t xml:space="preserve">git </w:t>
       </w:r>
       <w:proofErr w:type="gramStart"/>
       <w:r>
         <w:rPr>
-          <w:sz w:val="22"/>
-          <w:szCs w:val="22"/>
-        </w:rPr>
-        <w:t xml:space="preserve">( </w:t>
-      </w:r>
-      <w:r>
-        <w:rPr>
-          <w:color w:val="FF0000"/>
-          <w:sz w:val="22"/>
-          <w:szCs w:val="22"/>
-        </w:rPr>
-        <w:t>CMD</w:t>
+          <w:color w:val="FF0000"/>
+          <w:sz w:val="22"/>
+          <w:szCs w:val="22"/>
+        </w:rPr>
+        <w:t>add .</w:t>
       </w:r>
       <w:proofErr w:type="gramEnd"/>
-      <w:r>
-        <w:rPr>
-          <w:color w:val="FF0000"/>
-          <w:sz w:val="22"/>
-          <w:szCs w:val="22"/>
-        </w:rPr>
-        <w:t xml:space="preserve"> + </w:t>
-      </w:r>
-      <w:proofErr w:type="gramStart"/>
-      <w:r>
-        <w:rPr>
-          <w:color w:val="FF0000"/>
-          <w:sz w:val="22"/>
-          <w:szCs w:val="22"/>
-        </w:rPr>
-        <w:t>S</w:t>
-      </w:r>
-      <w:r>
-        <w:rPr>
-          <w:sz w:val="22"/>
-          <w:szCs w:val="22"/>
-        </w:rPr>
-        <w:t xml:space="preserve"> )</w:t>
-      </w:r>
-      <w:proofErr w:type="gramEnd"/>
+    </w:p>
+    <w:p>
+      <w:pPr>
+        <w:ind w:left="-5" w:right="5061"/>
+        <w:rPr>
+          <w:sz w:val="22"/>
+          <w:szCs w:val="22"/>
+        </w:rPr>
+      </w:pPr>
+      <w:r>
+        <w:rPr>
+          <w:sz w:val="22"/>
+          <w:szCs w:val="22"/>
+        </w:rPr>
+        <w:t xml:space="preserve">Type: </w:t>
+      </w:r>
+      <w:r>
+        <w:rPr>
+          <w:color w:val="FF0000"/>
+          <w:sz w:val="22"/>
+          <w:szCs w:val="22"/>
+        </w:rPr>
+        <w:t>git commit -m "your message here"</w:t>
+      </w:r>
       <w:r>
         <w:rPr>
           <w:sz w:val="22"/>
           <w:szCs w:val="22"/>
         </w:rPr>
         <w:t xml:space="preserve"> </w:t>
-      </w:r>
-    </w:p>
-    <w:p>
-      <w:pPr>
-        <w:spacing w:after="38" w:line="259" w:lineRule="auto"/>
-        <w:ind w:left="0" w:firstLine="0"/>
-        <w:rPr>
-          <w:sz w:val="22"/>
-          <w:szCs w:val="22"/>
-        </w:rPr>
-      </w:pPr>
-      <w:r>
-        <w:rPr>
-          <w:color w:val="000000"/>
-          <w:sz w:val="22"/>
-          <w:szCs w:val="22"/>
-        </w:rPr>
-        <w:t xml:space="preserve"> </w:t>
-      </w:r>
-    </w:p>
-    <w:p>
-      <w:pPr>
-        <w:spacing w:after="21" w:line="259" w:lineRule="auto"/>
-        <w:ind w:left="-5"/>
-        <w:rPr>
-          <w:sz w:val="22"/>
-          <w:szCs w:val="22"/>
-        </w:rPr>
-      </w:pPr>
-      <w:r>
-        <w:rPr>
-          <w:rFonts w:cs="Arial"/>
-          <w:b/>
-          <w:sz w:val="22"/>
-          <w:szCs w:val="22"/>
-        </w:rPr>
-        <w:t xml:space="preserve">Step </w:t>
-      </w:r>
-      <w:r>
-        <w:rPr>
-          <w:rFonts w:cs="Arial"/>
-          <w:b/>
-          <w:sz w:val="22"/>
-          <w:szCs w:val="22"/>
-        </w:rPr>
-        <w:t>4</w:t>
-      </w:r>
-      <w:r>
-        <w:rPr>
-          <w:rFonts w:cs="Arial"/>
-          <w:b/>
-          <w:sz w:val="22"/>
-          <w:szCs w:val="22"/>
-        </w:rPr>
-        <w:t xml:space="preserve">: </w:t>
-      </w:r>
-    </w:p>
-    <w:p>
-      <w:pPr>
-        <w:ind w:left="-5"/>
-        <w:rPr>
-          <w:sz w:val="22"/>
-          <w:szCs w:val="22"/>
-        </w:rPr>
-      </w:pPr>
-      <w:r>
-        <w:rPr>
-          <w:sz w:val="22"/>
-          <w:szCs w:val="22"/>
-        </w:rPr>
-        <w:t>-</w:t>
-      </w:r>
-      <w:r>
-        <w:rPr>
-          <w:color w:val="FF0000"/>
-          <w:sz w:val="22"/>
-          <w:szCs w:val="22"/>
-        </w:rPr>
-        <w:t>Open Finder</w:t>
-      </w:r>
-      <w:r>
-        <w:rPr>
-          <w:sz w:val="22"/>
-          <w:szCs w:val="22"/>
-        </w:rPr>
-        <w:t xml:space="preserve">. </w:t>
-      </w:r>
-    </w:p>
-    <w:p>
-      <w:pPr>
-        <w:ind w:left="-5"/>
-        <w:rPr>
-          <w:sz w:val="22"/>
-          <w:szCs w:val="22"/>
-        </w:rPr>
-      </w:pPr>
-      <w:r>
-        <w:rPr>
-          <w:sz w:val="22"/>
-          <w:szCs w:val="22"/>
-        </w:rPr>
-        <w:t xml:space="preserve">-Go to the </w:t>
-      </w:r>
-      <w:r>
-        <w:rPr>
-          <w:color w:val="FF0000"/>
-          <w:sz w:val="22"/>
-          <w:szCs w:val="22"/>
-        </w:rPr>
-        <w:t xml:space="preserve">EOS folder </w:t>
-      </w:r>
-      <w:r>
-        <w:rPr>
-          <w:sz w:val="22"/>
-          <w:szCs w:val="22"/>
-        </w:rPr>
-        <w:t xml:space="preserve">(this is the main folder we set up together). </w:t>
-      </w:r>
-    </w:p>
-    <w:p>
-      <w:pPr>
-        <w:spacing w:after="38" w:line="259" w:lineRule="auto"/>
-        <w:ind w:left="0" w:firstLine="0"/>
-        <w:rPr>
-          <w:sz w:val="22"/>
-          <w:szCs w:val="22"/>
-        </w:rPr>
-      </w:pPr>
-      <w:r>
-        <w:rPr>
-          <w:color w:val="000000"/>
-          <w:sz w:val="22"/>
-          <w:szCs w:val="22"/>
-        </w:rPr>
-        <w:t xml:space="preserve"> </w:t>
-      </w:r>
-    </w:p>
-    <w:p>
-      <w:pPr>
-        <w:spacing w:after="21" w:line="259" w:lineRule="auto"/>
-        <w:ind w:left="-5"/>
-        <w:rPr>
-          <w:sz w:val="22"/>
-          <w:szCs w:val="22"/>
-        </w:rPr>
-      </w:pPr>
-      <w:r>
-        <w:rPr>
-          <w:rFonts w:cs="Arial"/>
-          <w:b/>
-          <w:sz w:val="22"/>
-          <w:szCs w:val="22"/>
-        </w:rPr>
-        <w:t xml:space="preserve">Step </w:t>
-      </w:r>
-      <w:r>
-        <w:rPr>
-          <w:rFonts w:cs="Arial"/>
-          <w:b/>
-          <w:sz w:val="22"/>
-          <w:szCs w:val="22"/>
-        </w:rPr>
-        <w:t>5</w:t>
-      </w:r>
-      <w:r>
-        <w:rPr>
-          <w:rFonts w:cs="Arial"/>
-          <w:b/>
-          <w:sz w:val="22"/>
-          <w:szCs w:val="22"/>
-        </w:rPr>
-        <w:t xml:space="preserve">: </w:t>
-      </w:r>
-    </w:p>
-    <w:p>
-      <w:pPr>
-        <w:ind w:left="-5"/>
-        <w:rPr>
-          <w:sz w:val="22"/>
-          <w:szCs w:val="22"/>
-        </w:rPr>
-      </w:pPr>
-      <w:r>
-        <w:rPr>
-          <w:sz w:val="22"/>
-          <w:szCs w:val="22"/>
-        </w:rPr>
-        <w:t>-</w:t>
-      </w:r>
-      <w:r>
-        <w:rPr>
-          <w:color w:val="FF0000"/>
-          <w:sz w:val="22"/>
-          <w:szCs w:val="22"/>
-        </w:rPr>
-        <w:t xml:space="preserve">Right-click </w:t>
-      </w:r>
-      <w:r>
-        <w:rPr>
-          <w:sz w:val="22"/>
-          <w:szCs w:val="22"/>
-        </w:rPr>
-        <w:t xml:space="preserve">(or long tap) on </w:t>
-      </w:r>
-      <w:r>
-        <w:rPr>
-          <w:color w:val="FF0000"/>
-          <w:sz w:val="22"/>
-          <w:szCs w:val="22"/>
-        </w:rPr>
-        <w:t>the EOS folder</w:t>
-      </w:r>
-      <w:r>
-        <w:rPr>
-          <w:sz w:val="22"/>
-          <w:szCs w:val="22"/>
-        </w:rPr>
-        <w:t xml:space="preserve">. </w:t>
-      </w:r>
-    </w:p>
-    <w:p>
-      <w:pPr>
-        <w:ind w:left="-5"/>
-        <w:rPr>
-          <w:sz w:val="22"/>
-          <w:szCs w:val="22"/>
-        </w:rPr>
-      </w:pPr>
-      <w:r>
-        <w:rPr>
-          <w:sz w:val="22"/>
-          <w:szCs w:val="22"/>
-        </w:rPr>
-        <w:t>-Hover over Services, then click on "</w:t>
-      </w:r>
-      <w:r>
-        <w:rPr>
-          <w:color w:val="FF0000"/>
-          <w:sz w:val="22"/>
-          <w:szCs w:val="22"/>
-        </w:rPr>
-        <w:t>New Terminal at Folder</w:t>
-      </w:r>
-      <w:r>
-        <w:rPr>
-          <w:sz w:val="22"/>
-          <w:szCs w:val="22"/>
-        </w:rPr>
-        <w:t xml:space="preserve">". </w:t>
-      </w:r>
-    </w:p>
-    <w:p>
-      <w:pPr>
-        <w:spacing w:after="38" w:line="259" w:lineRule="auto"/>
-        <w:ind w:left="0" w:firstLine="0"/>
-        <w:rPr>
-          <w:sz w:val="22"/>
-          <w:szCs w:val="22"/>
-        </w:rPr>
-      </w:pPr>
-      <w:r>
-        <w:rPr>
-          <w:color w:val="000000"/>
-          <w:sz w:val="22"/>
-          <w:szCs w:val="22"/>
-        </w:rPr>
-        <w:t xml:space="preserve"> </w:t>
-      </w:r>
-    </w:p>
-    <w:p>
-      <w:pPr>
-        <w:spacing w:after="21" w:line="259" w:lineRule="auto"/>
-        <w:ind w:left="-5"/>
-        <w:rPr>
-          <w:sz w:val="22"/>
-          <w:szCs w:val="22"/>
-        </w:rPr>
-      </w:pPr>
-      <w:r>
-        <w:rPr>
-          <w:rFonts w:cs="Arial"/>
-          <w:b/>
-          <w:sz w:val="22"/>
-          <w:szCs w:val="22"/>
-        </w:rPr>
-        <w:t xml:space="preserve">Step </w:t>
-      </w:r>
-      <w:r>
-        <w:rPr>
-          <w:rFonts w:cs="Arial"/>
-          <w:b/>
-          <w:sz w:val="22"/>
-          <w:szCs w:val="22"/>
-        </w:rPr>
-        <w:t>6</w:t>
-      </w:r>
-      <w:r>
-        <w:rPr>
-          <w:rFonts w:cs="Arial"/>
-          <w:b/>
-          <w:sz w:val="22"/>
-          <w:szCs w:val="22"/>
-        </w:rPr>
-        <w:t xml:space="preserve">: </w:t>
-      </w:r>
-    </w:p>
-    <w:p>
-      <w:pPr>
-        <w:ind w:left="-5" w:right="4089"/>
-        <w:rPr>
-          <w:sz w:val="22"/>
-          <w:szCs w:val="22"/>
-        </w:rPr>
-      </w:pPr>
-      <w:r>
-        <w:rPr>
-          <w:sz w:val="22"/>
-          <w:szCs w:val="22"/>
-        </w:rPr>
-        <w:t xml:space="preserve">-In the terminal window that opens, type: </w:t>
-      </w:r>
-      <w:r>
-        <w:rPr>
-          <w:color w:val="FF0000"/>
-          <w:sz w:val="22"/>
-          <w:szCs w:val="22"/>
-        </w:rPr>
-        <w:t>git pull</w:t>
-      </w:r>
-      <w:r>
-        <w:rPr>
-          <w:sz w:val="22"/>
-          <w:szCs w:val="22"/>
-        </w:rPr>
-        <w:t xml:space="preserve"> </w:t>
-      </w:r>
-    </w:p>
-    <w:p>
-      <w:pPr>
-        <w:ind w:left="-5"/>
-        <w:rPr>
-          <w:sz w:val="22"/>
-          <w:szCs w:val="22"/>
-        </w:rPr>
-      </w:pPr>
-      <w:r>
-        <w:rPr>
-          <w:sz w:val="22"/>
-          <w:szCs w:val="22"/>
-        </w:rPr>
-        <w:t xml:space="preserve">Press Enter. </w:t>
-      </w:r>
-    </w:p>
-    <w:p>
-      <w:pPr>
-        <w:spacing w:after="38" w:line="259" w:lineRule="auto"/>
-        <w:ind w:left="0" w:firstLine="0"/>
-        <w:rPr>
-          <w:sz w:val="22"/>
-          <w:szCs w:val="22"/>
-        </w:rPr>
-      </w:pPr>
-      <w:r>
-        <w:rPr>
-          <w:color w:val="000000"/>
-          <w:sz w:val="22"/>
-          <w:szCs w:val="22"/>
-        </w:rPr>
-        <w:t xml:space="preserve"> </w:t>
-      </w:r>
-    </w:p>
-    <w:p>
-      <w:pPr>
-        <w:spacing w:after="21" w:line="259" w:lineRule="auto"/>
-        <w:ind w:left="-5"/>
-        <w:rPr>
-          <w:sz w:val="22"/>
-          <w:szCs w:val="22"/>
-        </w:rPr>
-      </w:pPr>
-      <w:r>
-        <w:rPr>
-          <w:rFonts w:cs="Arial"/>
-          <w:b/>
-          <w:sz w:val="22"/>
-          <w:szCs w:val="22"/>
-        </w:rPr>
-        <w:t xml:space="preserve">Step 7: </w:t>
-      </w:r>
-    </w:p>
-    <w:p>
-      <w:pPr>
-        <w:ind w:left="-5" w:right="5061"/>
-        <w:rPr>
-          <w:sz w:val="22"/>
-          <w:szCs w:val="22"/>
-        </w:rPr>
-      </w:pPr>
-      <w:r>
-        <w:rPr>
-          <w:sz w:val="22"/>
-          <w:szCs w:val="22"/>
-        </w:rPr>
-        <w:t xml:space="preserve">Type: </w:t>
-      </w:r>
-      <w:r>
-        <w:rPr>
-          <w:color w:val="FF0000"/>
-          <w:sz w:val="22"/>
-          <w:szCs w:val="22"/>
-        </w:rPr>
-        <w:t xml:space="preserve">git </w:t>
-      </w:r>
-      <w:r>
-        <w:rPr>
-          <w:color w:val="FF0000"/>
-          <w:sz w:val="22"/>
-          <w:szCs w:val="22"/>
-        </w:rPr>
-        <w:t>status</w:t>
-      </w:r>
-      <w:r>
-        <w:rPr>
-          <w:sz w:val="22"/>
-          <w:szCs w:val="22"/>
-        </w:rPr>
-        <w:t xml:space="preserve"> </w:t>
-      </w:r>
-    </w:p>
-    <w:p>
-      <w:pPr>
-        <w:ind w:left="-5"/>
-        <w:rPr>
-          <w:sz w:val="22"/>
-          <w:szCs w:val="22"/>
-        </w:rPr>
-      </w:pPr>
-      <w:r>
-        <w:rPr>
-          <w:sz w:val="22"/>
-          <w:szCs w:val="22"/>
-        </w:rPr>
-        <w:t xml:space="preserve">Press Enter. This will show the list of changes you made. </w:t>
-      </w:r>
-    </w:p>
-    <w:p>
-      <w:pPr>
-        <w:spacing w:after="38" w:line="259" w:lineRule="auto"/>
-        <w:ind w:left="0" w:firstLine="0"/>
-        <w:rPr>
-          <w:sz w:val="22"/>
-          <w:szCs w:val="22"/>
-        </w:rPr>
-      </w:pPr>
-      <w:r>
-        <w:rPr>
-          <w:color w:val="000000"/>
-          <w:sz w:val="22"/>
-          <w:szCs w:val="22"/>
-        </w:rPr>
-        <w:t xml:space="preserve"> </w:t>
-      </w:r>
-    </w:p>
-    <w:p>
-      <w:pPr>
-        <w:spacing w:after="21" w:line="259" w:lineRule="auto"/>
-        <w:ind w:left="-5"/>
-        <w:rPr>
-          <w:sz w:val="22"/>
-          <w:szCs w:val="22"/>
-        </w:rPr>
-      </w:pPr>
-      <w:r>
-        <w:rPr>
-          <w:rFonts w:cs="Arial"/>
-          <w:b/>
-          <w:sz w:val="22"/>
-          <w:szCs w:val="22"/>
-        </w:rPr>
-        <w:t xml:space="preserve">Step 8: </w:t>
-      </w:r>
-    </w:p>
-    <w:p>
-      <w:pPr>
-        <w:ind w:left="-5" w:right="5061"/>
-        <w:rPr>
-          <w:sz w:val="22"/>
-          <w:szCs w:val="22"/>
-        </w:rPr>
-      </w:pPr>
-      <w:r>
-        <w:rPr>
-          <w:sz w:val="22"/>
-          <w:szCs w:val="22"/>
-        </w:rPr>
-        <w:t xml:space="preserve">Type: </w:t>
-      </w:r>
-      <w:r>
-        <w:rPr>
-          <w:color w:val="FF0000"/>
-          <w:sz w:val="22"/>
-          <w:szCs w:val="22"/>
-        </w:rPr>
-        <w:t xml:space="preserve">git </w:t>
-      </w:r>
-      <w:proofErr w:type="gramStart"/>
-      <w:r>
-        <w:rPr>
-          <w:color w:val="FF0000"/>
-          <w:sz w:val="22"/>
-          <w:szCs w:val="22"/>
-        </w:rPr>
-        <w:t>add .</w:t>
-      </w:r>
-      <w:proofErr w:type="gramEnd"/>
-    </w:p>
-    <w:p>
-      <w:pPr>
-        <w:ind w:left="-5"/>
-        <w:rPr>
-          <w:sz w:val="22"/>
-          <w:szCs w:val="22"/>
-        </w:rPr>
-      </w:pPr>
-      <w:r>
-        <w:rPr>
-          <w:sz w:val="22"/>
-          <w:szCs w:val="22"/>
-        </w:rPr>
-        <w:t xml:space="preserve">Press Enter. </w:t>
-      </w:r>
-    </w:p>
-    <w:p>
-      <w:pPr>
-        <w:spacing w:after="0" w:line="259" w:lineRule="auto"/>
-        <w:ind w:left="0" w:firstLine="0"/>
-        <w:rPr>
-          <w:sz w:val="22"/>
-          <w:szCs w:val="22"/>
-        </w:rPr>
-      </w:pPr>
-      <w:r>
-        <w:rPr>
-          <w:color w:val="000000"/>
-          <w:sz w:val="22"/>
-          <w:szCs w:val="22"/>
-        </w:rPr>
-        <w:t xml:space="preserve"> </w:t>
-      </w:r>
-    </w:p>
-    <w:p>
-      <w:pPr>
-        <w:spacing w:after="21" w:line="259" w:lineRule="auto"/>
-        <w:ind w:left="-5"/>
-        <w:rPr>
-          <w:sz w:val="22"/>
-          <w:szCs w:val="22"/>
-        </w:rPr>
-      </w:pPr>
-      <w:r>
-        <w:rPr>
-          <w:rFonts w:cs="Arial"/>
-          <w:b/>
-          <w:sz w:val="22"/>
-          <w:szCs w:val="22"/>
-        </w:rPr>
-        <w:t xml:space="preserve">Step 9: </w:t>
-      </w:r>
-    </w:p>
-    <w:p>
-      <w:pPr>
-        <w:ind w:left="-5" w:right="5061"/>
-        <w:rPr>
-          <w:sz w:val="22"/>
-          <w:szCs w:val="22"/>
-        </w:rPr>
-      </w:pPr>
-      <w:r>
-        <w:rPr>
-          <w:sz w:val="22"/>
-          <w:szCs w:val="22"/>
-        </w:rPr>
-        <w:t xml:space="preserve">Type: </w:t>
-      </w:r>
-      <w:r>
-        <w:rPr>
-          <w:color w:val="FF0000"/>
-          <w:sz w:val="22"/>
-          <w:szCs w:val="22"/>
-        </w:rPr>
-        <w:t>git commit -m "your message here"</w:t>
-      </w:r>
-      <w:r>
-        <w:rPr>
-          <w:sz w:val="22"/>
-          <w:szCs w:val="22"/>
-        </w:rPr>
-        <w:t xml:space="preserve"> </w:t>
-      </w:r>
-    </w:p>
-    <w:p>
-      <w:pPr>
-        <w:ind w:left="-5"/>
-        <w:rPr>
-          <w:sz w:val="22"/>
-          <w:szCs w:val="22"/>
-        </w:rPr>
-      </w:pPr>
-      <w:r>
-        <w:rPr>
-          <w:sz w:val="22"/>
-          <w:szCs w:val="22"/>
-        </w:rPr>
-        <w:t xml:space="preserve">Example: git commit -m "Updated homepage image" </w:t>
-      </w:r>
-    </w:p>
-    <w:p>
-      <w:pPr>
-        <w:spacing w:after="38" w:line="259" w:lineRule="auto"/>
-        <w:ind w:left="0" w:firstLine="0"/>
-        <w:rPr>
-          <w:sz w:val="22"/>
-          <w:szCs w:val="22"/>
-        </w:rPr>
-      </w:pPr>
-      <w:r>
-        <w:rPr>
-          <w:color w:val="000000"/>
-          <w:sz w:val="22"/>
-          <w:szCs w:val="22"/>
-        </w:rPr>
-        <w:t xml:space="preserve"> </w:t>
-      </w:r>
-    </w:p>
-    <w:p>
-      <w:pPr>
-        <w:ind w:left="-5" w:right="8091"/>
-        <w:rPr>
-          <w:sz w:val="22"/>
-          <w:szCs w:val="22"/>
-        </w:rPr>
-      </w:pPr>
-      <w:r>
-        <w:rPr>
-          <w:rFonts w:cs="Arial"/>
-          <w:b/>
-          <w:sz w:val="22"/>
-          <w:szCs w:val="22"/>
-        </w:rPr>
-        <w:t xml:space="preserve">Step 10: </w:t>
       </w:r>
     </w:p>
     <w:p>

</xml_diff>